<commit_message>
Fixed key for the Book class and generated relational.svg
</commit_message>
<xml_diff>
--- a/4/NPRG036-T2G5-HW4/model/relational.docx
+++ b/4/NPRG036-T2G5-HW4/model/relational.docx
@@ -18,6 +18,7 @@
         </w:rPr>
         <w:t>Library(</w:t>
       </w:r>
+      <w:proofErr w:type="spellStart"/>
       <w:r>
         <w:rPr>
           <w:b/>
@@ -29,6 +30,7 @@
         </w:rPr>
         <w:t>libraryID</w:t>
       </w:r>
+      <w:proofErr w:type="spellEnd"/>
       <w:r>
         <w:rPr>
           <w:sz w:val="16"/>
@@ -56,6 +58,7 @@
         </w:rPr>
         <w:t>Member(</w:t>
       </w:r>
+      <w:proofErr w:type="spellStart"/>
       <w:r>
         <w:rPr>
           <w:b/>
@@ -67,6 +70,7 @@
         </w:rPr>
         <w:t>memberID</w:t>
       </w:r>
+      <w:proofErr w:type="spellEnd"/>
       <w:r>
         <w:rPr>
           <w:sz w:val="16"/>
@@ -83,6 +87,7 @@
         </w:rPr>
         <w:t xml:space="preserve">, </w:t>
       </w:r>
+      <w:proofErr w:type="spellStart"/>
       <w:r>
         <w:rPr>
           <w:b/>
@@ -93,6 +98,7 @@
         </w:rPr>
         <w:t>phoneNumber</w:t>
       </w:r>
+      <w:proofErr w:type="spellEnd"/>
       <w:r>
         <w:rPr>
           <w:sz w:val="16"/>
@@ -109,6 +115,7 @@
         </w:rPr>
         <w:t xml:space="preserve">, </w:t>
       </w:r>
+      <w:proofErr w:type="spellStart"/>
       <w:r>
         <w:rPr>
           <w:b/>
@@ -119,6 +126,7 @@
         </w:rPr>
         <w:t>phoneNumber</w:t>
       </w:r>
+      <w:proofErr w:type="spellEnd"/>
       <w:r>
         <w:rPr>
           <w:b/>
@@ -149,6 +157,7 @@
         </w:rPr>
         <w:t xml:space="preserve"> </w:t>
       </w:r>
+      <w:proofErr w:type="spellStart"/>
       <w:r>
         <w:rPr>
           <w:sz w:val="16"/>
@@ -178,6 +187,7 @@
         </w:rPr>
         <w:t>phoneNumber</w:t>
       </w:r>
+      <w:proofErr w:type="spellEnd"/>
       <w:r>
         <w:rPr>
           <w:b/>
@@ -215,6 +225,7 @@
         </w:rPr>
         <w:t>Librarian(</w:t>
       </w:r>
+      <w:proofErr w:type="spellStart"/>
       <w:r>
         <w:rPr>
           <w:b/>
@@ -226,6 +237,7 @@
         </w:rPr>
         <w:t>employeeID</w:t>
       </w:r>
+      <w:proofErr w:type="spellEnd"/>
       <w:r>
         <w:rPr>
           <w:sz w:val="16"/>
@@ -242,6 +254,7 @@
         </w:rPr>
         <w:t xml:space="preserve">, </w:t>
       </w:r>
+      <w:proofErr w:type="spellStart"/>
       <w:r>
         <w:rPr>
           <w:b/>
@@ -252,16 +265,29 @@
         </w:rPr>
         <w:t>libraryID</w:t>
       </w:r>
-      <w:r>
-        <w:rPr>
-          <w:b/>
-          <w:bCs/>
-          <w:sz w:val="16"/>
-          <w:szCs w:val="16"/>
-          <w:lang w:val="en-GB"/>
-        </w:rPr>
-        <w:t>, phoneNumber</w:t>
-      </w:r>
+      <w:proofErr w:type="spellEnd"/>
+      <w:r>
+        <w:rPr>
+          <w:b/>
+          <w:bCs/>
+          <w:sz w:val="16"/>
+          <w:szCs w:val="16"/>
+          <w:lang w:val="en-GB"/>
+        </w:rPr>
+        <w:t xml:space="preserve">, </w:t>
+      </w:r>
+      <w:proofErr w:type="spellStart"/>
+      <w:r>
+        <w:rPr>
+          <w:b/>
+          <w:bCs/>
+          <w:sz w:val="16"/>
+          <w:szCs w:val="16"/>
+          <w:lang w:val="en-GB"/>
+        </w:rPr>
+        <w:t>phoneNumber</w:t>
+      </w:r>
+      <w:proofErr w:type="spellEnd"/>
       <w:r>
         <w:rPr>
           <w:sz w:val="16"/>
@@ -278,6 +304,7 @@
         </w:rPr>
         <w:t xml:space="preserve">, </w:t>
       </w:r>
+      <w:proofErr w:type="spellStart"/>
       <w:r>
         <w:rPr>
           <w:b/>
@@ -288,6 +315,7 @@
         </w:rPr>
         <w:t>libraryID</w:t>
       </w:r>
+      <w:proofErr w:type="spellEnd"/>
       <w:r>
         <w:rPr>
           <w:sz w:val="16"/>
@@ -310,7 +338,16 @@
           <w:szCs w:val="16"/>
           <w:lang w:val="en-GB"/>
         </w:rPr>
-        <w:t xml:space="preserve"> Library.</w:t>
+        <w:t xml:space="preserve"> </w:t>
+      </w:r>
+      <w:proofErr w:type="spellStart"/>
+      <w:r>
+        <w:rPr>
+          <w:sz w:val="16"/>
+          <w:szCs w:val="16"/>
+          <w:lang w:val="en-GB"/>
+        </w:rPr>
+        <w:t>Library.</w:t>
       </w:r>
       <w:r>
         <w:rPr>
@@ -323,6 +360,7 @@
         </w:rPr>
         <w:t>libraryID</w:t>
       </w:r>
+      <w:proofErr w:type="spellEnd"/>
       <w:r>
         <w:rPr>
           <w:sz w:val="16"/>
@@ -331,15 +369,27 @@
         </w:rPr>
         <w:t xml:space="preserve">, </w:t>
       </w:r>
-      <w:r>
-        <w:rPr>
-          <w:b/>
-          <w:bCs/>
-          <w:sz w:val="16"/>
-          <w:szCs w:val="16"/>
-          <w:lang w:val="en-GB"/>
-        </w:rPr>
-        <w:t xml:space="preserve">phoneNumber </w:t>
+      <w:proofErr w:type="spellStart"/>
+      <w:r>
+        <w:rPr>
+          <w:b/>
+          <w:bCs/>
+          <w:sz w:val="16"/>
+          <w:szCs w:val="16"/>
+          <w:lang w:val="en-GB"/>
+        </w:rPr>
+        <w:t>phoneNumber</w:t>
+      </w:r>
+      <w:proofErr w:type="spellEnd"/>
+      <w:r>
+        <w:rPr>
+          <w:b/>
+          <w:bCs/>
+          <w:sz w:val="16"/>
+          <w:szCs w:val="16"/>
+          <w:lang w:val="en-GB"/>
+        </w:rPr>
+        <w:t xml:space="preserve"> </w:t>
       </w:r>
       <w:r>
         <w:rPr>
@@ -361,6 +411,7 @@
         </w:rPr>
         <w:t xml:space="preserve"> </w:t>
       </w:r>
+      <w:proofErr w:type="spellStart"/>
       <w:r>
         <w:rPr>
           <w:sz w:val="16"/>
@@ -390,6 +441,7 @@
         </w:rPr>
         <w:t>phoneNumber</w:t>
       </w:r>
+      <w:proofErr w:type="spellEnd"/>
     </w:p>
     <w:p>
       <w:pPr>
@@ -410,6 +462,7 @@
         </w:rPr>
         <w:t>Book(</w:t>
       </w:r>
+      <w:proofErr w:type="spellStart"/>
       <w:r>
         <w:rPr>
           <w:b/>
@@ -421,32 +474,65 @@
         </w:rPr>
         <w:t>bookID</w:t>
       </w:r>
-      <w:r>
-        <w:rPr>
-          <w:sz w:val="16"/>
-          <w:szCs w:val="16"/>
-          <w:lang w:val="en-GB"/>
-        </w:rPr>
-        <w:t>, ISBN, title, publishYear</w:t>
-      </w:r>
-      <w:r>
-        <w:rPr>
-          <w:sz w:val="16"/>
-          <w:szCs w:val="16"/>
+      <w:proofErr w:type="spellEnd"/>
+      <w:r>
+        <w:rPr>
+          <w:sz w:val="16"/>
+          <w:szCs w:val="16"/>
+          <w:u w:val="single"/>
           <w:lang w:val="en-GB"/>
         </w:rPr>
         <w:t xml:space="preserve">, </w:t>
       </w:r>
-      <w:r>
-        <w:rPr>
-          <w:b/>
-          <w:bCs/>
-          <w:sz w:val="16"/>
-          <w:szCs w:val="16"/>
+      <w:proofErr w:type="spellStart"/>
+      <w:r>
+        <w:rPr>
+          <w:b/>
+          <w:bCs/>
+          <w:sz w:val="16"/>
+          <w:szCs w:val="16"/>
+          <w:u w:val="single"/>
           <w:lang w:val="en-GB"/>
         </w:rPr>
         <w:t>libraryID</w:t>
       </w:r>
+      <w:proofErr w:type="spellEnd"/>
+      <w:r>
+        <w:rPr>
+          <w:b/>
+          <w:bCs/>
+          <w:sz w:val="16"/>
+          <w:szCs w:val="16"/>
+          <w:lang w:val="en-GB"/>
+        </w:rPr>
+        <w:t>,</w:t>
+      </w:r>
+      <w:r>
+        <w:rPr>
+          <w:sz w:val="16"/>
+          <w:szCs w:val="16"/>
+          <w:lang w:val="en-GB"/>
+        </w:rPr>
+        <w:t xml:space="preserve"> </w:t>
+      </w:r>
+      <w:r>
+        <w:rPr>
+          <w:sz w:val="16"/>
+          <w:szCs w:val="16"/>
+          <w:lang w:val="en-GB"/>
+        </w:rPr>
+        <w:t xml:space="preserve">ISBN, title, </w:t>
+      </w:r>
+      <w:proofErr w:type="spellStart"/>
+      <w:r>
+        <w:rPr>
+          <w:sz w:val="16"/>
+          <w:szCs w:val="16"/>
+          <w:lang w:val="en-GB"/>
+        </w:rPr>
+        <w:t>publishYear</w:t>
+      </w:r>
+      <w:proofErr w:type="spellEnd"/>
       <w:r>
         <w:rPr>
           <w:sz w:val="16"/>
@@ -463,6 +549,7 @@
         </w:rPr>
         <w:t xml:space="preserve"> , </w:t>
       </w:r>
+      <w:proofErr w:type="spellStart"/>
       <w:r>
         <w:rPr>
           <w:b/>
@@ -473,6 +560,7 @@
         </w:rPr>
         <w:t>libraryID</w:t>
       </w:r>
+      <w:proofErr w:type="spellEnd"/>
       <w:r>
         <w:rPr>
           <w:sz w:val="16"/>
@@ -495,7 +583,16 @@
           <w:szCs w:val="16"/>
           <w:lang w:val="en-GB"/>
         </w:rPr>
-        <w:t xml:space="preserve"> Library.</w:t>
+        <w:t xml:space="preserve"> </w:t>
+      </w:r>
+      <w:proofErr w:type="spellStart"/>
+      <w:r>
+        <w:rPr>
+          <w:sz w:val="16"/>
+          <w:szCs w:val="16"/>
+          <w:lang w:val="en-GB"/>
+        </w:rPr>
+        <w:t>Library.</w:t>
       </w:r>
       <w:r>
         <w:rPr>
@@ -508,6 +605,7 @@
         </w:rPr>
         <w:t>libraryID</w:t>
       </w:r>
+      <w:proofErr w:type="spellEnd"/>
     </w:p>
     <w:p>
       <w:pPr>
@@ -528,6 +626,7 @@
         </w:rPr>
         <w:t>Copies(</w:t>
       </w:r>
+      <w:proofErr w:type="spellStart"/>
       <w:r>
         <w:rPr>
           <w:b/>
@@ -561,6 +660,7 @@
         </w:rPr>
         <w:t>opyID</w:t>
       </w:r>
+      <w:proofErr w:type="spellEnd"/>
       <w:r>
         <w:rPr>
           <w:sz w:val="16"/>
@@ -569,33 +669,67 @@
         </w:rPr>
         <w:t xml:space="preserve">, </w:t>
       </w:r>
-      <w:r>
-        <w:rPr>
-          <w:b/>
-          <w:bCs/>
-          <w:sz w:val="16"/>
-          <w:szCs w:val="16"/>
-          <w:lang w:val="en-GB"/>
-        </w:rPr>
-        <w:t xml:space="preserve">bookID, </w:t>
-      </w:r>
-      <w:r>
-        <w:rPr>
-          <w:sz w:val="16"/>
-          <w:szCs w:val="16"/>
-          <w:lang w:val="en-GB"/>
-        </w:rPr>
-        <w:t xml:space="preserve">copyID), </w:t>
-      </w:r>
-      <w:r>
-        <w:rPr>
-          <w:b/>
-          <w:bCs/>
-          <w:sz w:val="16"/>
-          <w:szCs w:val="16"/>
-          <w:lang w:val="en-GB"/>
-        </w:rPr>
-        <w:t xml:space="preserve">bookID </w:t>
+      <w:proofErr w:type="spellStart"/>
+      <w:r>
+        <w:rPr>
+          <w:b/>
+          <w:bCs/>
+          <w:sz w:val="16"/>
+          <w:szCs w:val="16"/>
+          <w:lang w:val="en-GB"/>
+        </w:rPr>
+        <w:t>bookID</w:t>
+      </w:r>
+      <w:proofErr w:type="spellEnd"/>
+      <w:r>
+        <w:rPr>
+          <w:b/>
+          <w:bCs/>
+          <w:sz w:val="16"/>
+          <w:szCs w:val="16"/>
+          <w:lang w:val="en-GB"/>
+        </w:rPr>
+        <w:t xml:space="preserve">, </w:t>
+      </w:r>
+      <w:proofErr w:type="spellStart"/>
+      <w:r>
+        <w:rPr>
+          <w:sz w:val="16"/>
+          <w:szCs w:val="16"/>
+          <w:lang w:val="en-GB"/>
+        </w:rPr>
+        <w:t>copyID</w:t>
+      </w:r>
+      <w:proofErr w:type="spellEnd"/>
+      <w:r>
+        <w:rPr>
+          <w:sz w:val="16"/>
+          <w:szCs w:val="16"/>
+          <w:lang w:val="en-GB"/>
+        </w:rPr>
+        <w:t xml:space="preserve">), </w:t>
+      </w:r>
+      <w:proofErr w:type="spellStart"/>
+      <w:r>
+        <w:rPr>
+          <w:b/>
+          <w:bCs/>
+          <w:sz w:val="16"/>
+          <w:szCs w:val="16"/>
+          <w:lang w:val="en-GB"/>
+        </w:rPr>
+        <w:t>bookID</w:t>
+      </w:r>
+      <w:proofErr w:type="spellEnd"/>
+      <w:r>
+        <w:rPr>
+          <w:b/>
+          <w:bCs/>
+          <w:sz w:val="16"/>
+          <w:szCs w:val="16"/>
+          <w:lang w:val="en-GB"/>
+        </w:rPr>
+        <w:t xml:space="preserve"> </w:t>
       </w:r>
       <w:r>
         <w:rPr>
@@ -611,7 +745,16 @@
           <w:szCs w:val="16"/>
           <w:lang w:val="en-GB"/>
         </w:rPr>
-        <w:t xml:space="preserve"> Book.</w:t>
+        <w:t xml:space="preserve"> </w:t>
+      </w:r>
+      <w:proofErr w:type="spellStart"/>
+      <w:r>
+        <w:rPr>
+          <w:sz w:val="16"/>
+          <w:szCs w:val="16"/>
+          <w:lang w:val="en-GB"/>
+        </w:rPr>
+        <w:t>Book.</w:t>
       </w:r>
       <w:r>
         <w:rPr>
@@ -624,6 +767,7 @@
         </w:rPr>
         <w:t>bookID</w:t>
       </w:r>
+      <w:proofErr w:type="spellEnd"/>
     </w:p>
     <w:p>
       <w:pPr>
@@ -636,6 +780,7 @@
           <w:lang w:val="en-GB"/>
         </w:rPr>
       </w:pPr>
+      <w:proofErr w:type="spellStart"/>
       <w:r>
         <w:rPr>
           <w:sz w:val="16"/>
@@ -660,6 +805,7 @@
         </w:rPr>
         <w:t>Member</w:t>
       </w:r>
+      <w:proofErr w:type="spellEnd"/>
       <w:r>
         <w:rPr>
           <w:sz w:val="16"/>
@@ -668,17 +814,31 @@
         </w:rPr>
         <w:t>(</w:t>
       </w:r>
-      <w:r>
-        <w:rPr>
-          <w:b/>
-          <w:bCs/>
-          <w:sz w:val="16"/>
-          <w:szCs w:val="16"/>
-          <w:u w:val="single"/>
-          <w:lang w:val="en-GB"/>
-        </w:rPr>
-        <w:t xml:space="preserve">libraryID, </w:t>
-      </w:r>
+      <w:proofErr w:type="spellStart"/>
+      <w:r>
+        <w:rPr>
+          <w:b/>
+          <w:bCs/>
+          <w:sz w:val="16"/>
+          <w:szCs w:val="16"/>
+          <w:u w:val="single"/>
+          <w:lang w:val="en-GB"/>
+        </w:rPr>
+        <w:t>libraryID</w:t>
+      </w:r>
+      <w:proofErr w:type="spellEnd"/>
+      <w:r>
+        <w:rPr>
+          <w:b/>
+          <w:bCs/>
+          <w:sz w:val="16"/>
+          <w:szCs w:val="16"/>
+          <w:u w:val="single"/>
+          <w:lang w:val="en-GB"/>
+        </w:rPr>
+        <w:t xml:space="preserve">, </w:t>
+      </w:r>
+      <w:proofErr w:type="spellStart"/>
       <w:r>
         <w:rPr>
           <w:b/>
@@ -701,6 +861,7 @@
         </w:rPr>
         <w:t>ID</w:t>
       </w:r>
+      <w:proofErr w:type="spellEnd"/>
       <w:r>
         <w:rPr>
           <w:sz w:val="16"/>
@@ -709,6 +870,7 @@
         </w:rPr>
         <w:t xml:space="preserve">), </w:t>
       </w:r>
+      <w:proofErr w:type="spellStart"/>
       <w:r>
         <w:rPr>
           <w:b/>
@@ -719,6 +881,7 @@
         </w:rPr>
         <w:t>libraryID</w:t>
       </w:r>
+      <w:proofErr w:type="spellEnd"/>
       <w:r>
         <w:rPr>
           <w:sz w:val="16"/>
@@ -741,7 +904,16 @@
           <w:szCs w:val="16"/>
           <w:lang w:val="en-GB"/>
         </w:rPr>
-        <w:t xml:space="preserve"> Library.</w:t>
+        <w:t xml:space="preserve"> </w:t>
+      </w:r>
+      <w:proofErr w:type="spellStart"/>
+      <w:r>
+        <w:rPr>
+          <w:sz w:val="16"/>
+          <w:szCs w:val="16"/>
+          <w:lang w:val="en-GB"/>
+        </w:rPr>
+        <w:t>Library.</w:t>
       </w:r>
       <w:r>
         <w:rPr>
@@ -754,6 +926,7 @@
         </w:rPr>
         <w:t>libraryID</w:t>
       </w:r>
+      <w:proofErr w:type="spellEnd"/>
       <w:r>
         <w:rPr>
           <w:sz w:val="16"/>
@@ -762,6 +935,7 @@
         </w:rPr>
         <w:t xml:space="preserve">, </w:t>
       </w:r>
+      <w:proofErr w:type="spellStart"/>
       <w:r>
         <w:rPr>
           <w:b/>
@@ -782,6 +956,7 @@
         </w:rPr>
         <w:t>ID</w:t>
       </w:r>
+      <w:proofErr w:type="spellEnd"/>
       <w:r>
         <w:rPr>
           <w:sz w:val="16"/>
@@ -806,6 +981,7 @@
         </w:rPr>
         <w:t xml:space="preserve"> </w:t>
       </w:r>
+      <w:proofErr w:type="spellStart"/>
       <w:r>
         <w:rPr>
           <w:sz w:val="16"/>
@@ -844,6 +1020,7 @@
         </w:rPr>
         <w:t>ID</w:t>
       </w:r>
+      <w:proofErr w:type="spellEnd"/>
     </w:p>
     <w:p>
       <w:pPr>
@@ -861,6 +1038,7 @@
         </w:rPr>
         <w:t>Author(</w:t>
       </w:r>
+      <w:proofErr w:type="spellStart"/>
       <w:r>
         <w:rPr>
           <w:b/>
@@ -872,6 +1050,7 @@
         </w:rPr>
         <w:t>authorID</w:t>
       </w:r>
+      <w:proofErr w:type="spellEnd"/>
       <w:r>
         <w:rPr>
           <w:sz w:val="16"/>
@@ -889,14 +1068,25 @@
           <w:lang w:val="en-GB"/>
         </w:rPr>
       </w:pPr>
-      <w:r>
-        <w:rPr>
-          <w:sz w:val="16"/>
-          <w:szCs w:val="16"/>
-          <w:lang w:val="en-GB"/>
-        </w:rPr>
-        <w:t>ContactInformation(</w:t>
-      </w:r>
+      <w:proofErr w:type="spellStart"/>
+      <w:r>
+        <w:rPr>
+          <w:sz w:val="16"/>
+          <w:szCs w:val="16"/>
+          <w:lang w:val="en-GB"/>
+        </w:rPr>
+        <w:t>ContactInformation</w:t>
+      </w:r>
+      <w:proofErr w:type="spellEnd"/>
+      <w:r>
+        <w:rPr>
+          <w:sz w:val="16"/>
+          <w:szCs w:val="16"/>
+          <w:lang w:val="en-GB"/>
+        </w:rPr>
+        <w:t>(</w:t>
+      </w:r>
+      <w:proofErr w:type="spellStart"/>
       <w:r>
         <w:rPr>
           <w:b/>
@@ -908,6 +1098,7 @@
         </w:rPr>
         <w:t>phoneNumber</w:t>
       </w:r>
+      <w:proofErr w:type="spellEnd"/>
       <w:r>
         <w:rPr>
           <w:sz w:val="16"/>
@@ -928,6 +1119,7 @@
           <w:lang w:val="en-GB"/>
         </w:rPr>
       </w:pPr>
+      <w:proofErr w:type="spellStart"/>
       <w:r>
         <w:rPr>
           <w:sz w:val="16"/>
@@ -942,7 +1134,16 @@
           <w:szCs w:val="16"/>
           <w:lang w:val="en-GB"/>
         </w:rPr>
-        <w:t>eliveryAddress(</w:t>
+        <w:t>eliveryAddress</w:t>
+      </w:r>
+      <w:proofErr w:type="spellEnd"/>
+      <w:r>
+        <w:rPr>
+          <w:sz w:val="16"/>
+          <w:szCs w:val="16"/>
+          <w:lang w:val="en-GB"/>
+        </w:rPr>
+        <w:t>(</w:t>
       </w:r>
       <w:r>
         <w:rPr>
@@ -952,6 +1153,7 @@
         </w:rPr>
         <w:t xml:space="preserve">address, </w:t>
       </w:r>
+      <w:proofErr w:type="spellStart"/>
       <w:r>
         <w:rPr>
           <w:b/>
@@ -963,6 +1165,7 @@
         </w:rPr>
         <w:t>phoneNumber</w:t>
       </w:r>
+      <w:proofErr w:type="spellEnd"/>
       <w:r>
         <w:rPr>
           <w:sz w:val="16"/>
@@ -979,6 +1182,7 @@
         </w:rPr>
         <w:t xml:space="preserve">, </w:t>
       </w:r>
+      <w:proofErr w:type="spellStart"/>
       <w:r>
         <w:rPr>
           <w:b/>
@@ -989,6 +1193,7 @@
         </w:rPr>
         <w:t>phoneNumber</w:t>
       </w:r>
+      <w:proofErr w:type="spellEnd"/>
       <w:r>
         <w:rPr>
           <w:sz w:val="16"/>
@@ -1013,21 +1218,14 @@
         </w:rPr>
         <w:t xml:space="preserve"> </w:t>
       </w:r>
-      <w:r>
-        <w:rPr>
-          <w:sz w:val="16"/>
-          <w:szCs w:val="16"/>
-          <w:lang w:val="en-GB"/>
-        </w:rPr>
-        <w:t>ContactInformation</w:t>
-      </w:r>
-      <w:r>
-        <w:rPr>
-          <w:sz w:val="16"/>
-          <w:szCs w:val="16"/>
-          <w:lang w:val="en-GB"/>
-        </w:rPr>
-        <w:t>.</w:t>
+      <w:proofErr w:type="spellStart"/>
+      <w:r>
+        <w:rPr>
+          <w:sz w:val="16"/>
+          <w:szCs w:val="16"/>
+          <w:lang w:val="en-GB"/>
+        </w:rPr>
+        <w:t>ContactInformation.</w:t>
       </w:r>
       <w:r>
         <w:rPr>
@@ -1040,6 +1238,7 @@
         </w:rPr>
         <w:t>phoneNumber</w:t>
       </w:r>
+      <w:proofErr w:type="spellEnd"/>
     </w:p>
     <w:p>
       <w:pPr>
@@ -1052,27 +1251,63 @@
           <w:lang w:val="en-GB"/>
         </w:rPr>
       </w:pPr>
-      <w:r>
-        <w:rPr>
-          <w:sz w:val="16"/>
-          <w:szCs w:val="16"/>
-          <w:lang w:val="en-GB"/>
-        </w:rPr>
-        <w:t>HasAuthor(</w:t>
+      <w:proofErr w:type="spellStart"/>
+      <w:r>
+        <w:rPr>
+          <w:sz w:val="16"/>
+          <w:szCs w:val="16"/>
+          <w:lang w:val="en-GB"/>
+        </w:rPr>
+        <w:t>HasAuthor</w:t>
+      </w:r>
+      <w:proofErr w:type="spellEnd"/>
+      <w:r>
+        <w:rPr>
+          <w:sz w:val="16"/>
+          <w:szCs w:val="16"/>
+          <w:lang w:val="en-GB"/>
+        </w:rPr>
+        <w:t>(</w:t>
       </w:r>
       <w:bookmarkStart w:id="0" w:name="_Hlk184400122"/>
-      <w:r>
-        <w:rPr>
-          <w:b/>
-          <w:bCs/>
-          <w:sz w:val="16"/>
-          <w:szCs w:val="16"/>
-          <w:u w:val="single"/>
-          <w:lang w:val="en-GB"/>
-        </w:rPr>
-        <w:t>authorID, bookID</w:t>
+      <w:proofErr w:type="spellStart"/>
+      <w:r>
+        <w:rPr>
+          <w:b/>
+          <w:bCs/>
+          <w:sz w:val="16"/>
+          <w:szCs w:val="16"/>
+          <w:u w:val="single"/>
+          <w:lang w:val="en-GB"/>
+        </w:rPr>
+        <w:t>authorID</w:t>
+      </w:r>
+      <w:proofErr w:type="spellEnd"/>
+      <w:r>
+        <w:rPr>
+          <w:b/>
+          <w:bCs/>
+          <w:sz w:val="16"/>
+          <w:szCs w:val="16"/>
+          <w:u w:val="single"/>
+          <w:lang w:val="en-GB"/>
+        </w:rPr>
+        <w:t xml:space="preserve">, </w:t>
+      </w:r>
+      <w:proofErr w:type="spellStart"/>
+      <w:r>
+        <w:rPr>
+          <w:b/>
+          <w:bCs/>
+          <w:sz w:val="16"/>
+          <w:szCs w:val="16"/>
+          <w:u w:val="single"/>
+          <w:lang w:val="en-GB"/>
+        </w:rPr>
+        <w:t>bookID</w:t>
       </w:r>
       <w:bookmarkEnd w:id="0"/>
+      <w:proofErr w:type="spellEnd"/>
       <w:r>
         <w:rPr>
           <w:sz w:val="16"/>
@@ -1081,6 +1316,7 @@
         </w:rPr>
         <w:t xml:space="preserve">), </w:t>
       </w:r>
+      <w:proofErr w:type="spellStart"/>
       <w:r>
         <w:rPr>
           <w:b/>
@@ -1091,6 +1327,7 @@
         </w:rPr>
         <w:t>authorID</w:t>
       </w:r>
+      <w:proofErr w:type="spellEnd"/>
       <w:r>
         <w:rPr>
           <w:b/>
@@ -1117,21 +1354,14 @@
         </w:rPr>
         <w:t xml:space="preserve"> </w:t>
       </w:r>
-      <w:r>
-        <w:rPr>
-          <w:sz w:val="16"/>
-          <w:szCs w:val="16"/>
-          <w:lang w:val="en-GB"/>
-        </w:rPr>
-        <w:t>Author</w:t>
-      </w:r>
-      <w:r>
-        <w:rPr>
-          <w:sz w:val="16"/>
-          <w:szCs w:val="16"/>
-          <w:lang w:val="en-GB"/>
-        </w:rPr>
-        <w:t>.</w:t>
+      <w:proofErr w:type="spellStart"/>
+      <w:r>
+        <w:rPr>
+          <w:sz w:val="16"/>
+          <w:szCs w:val="16"/>
+          <w:lang w:val="en-GB"/>
+        </w:rPr>
+        <w:t>Author.</w:t>
       </w:r>
       <w:r>
         <w:rPr>
@@ -1144,16 +1374,29 @@
         </w:rPr>
         <w:t>authorID</w:t>
       </w:r>
-      <w:r>
-        <w:rPr>
-          <w:b/>
-          <w:bCs/>
-          <w:sz w:val="16"/>
-          <w:szCs w:val="16"/>
-          <w:lang w:val="en-GB"/>
-        </w:rPr>
-        <w:t>, bookID</w:t>
-      </w:r>
+      <w:proofErr w:type="spellEnd"/>
+      <w:r>
+        <w:rPr>
+          <w:b/>
+          <w:bCs/>
+          <w:sz w:val="16"/>
+          <w:szCs w:val="16"/>
+          <w:lang w:val="en-GB"/>
+        </w:rPr>
+        <w:t xml:space="preserve">, </w:t>
+      </w:r>
+      <w:proofErr w:type="spellStart"/>
+      <w:r>
+        <w:rPr>
+          <w:b/>
+          <w:bCs/>
+          <w:sz w:val="16"/>
+          <w:szCs w:val="16"/>
+          <w:lang w:val="en-GB"/>
+        </w:rPr>
+        <w:t>bookID</w:t>
+      </w:r>
+      <w:proofErr w:type="spellEnd"/>
       <w:r>
         <w:rPr>
           <w:b/>
@@ -1180,21 +1423,14 @@
         </w:rPr>
         <w:t xml:space="preserve"> </w:t>
       </w:r>
-      <w:r>
-        <w:rPr>
-          <w:sz w:val="16"/>
-          <w:szCs w:val="16"/>
-          <w:lang w:val="en-GB"/>
-        </w:rPr>
-        <w:t>Book</w:t>
-      </w:r>
-      <w:r>
-        <w:rPr>
-          <w:sz w:val="16"/>
-          <w:szCs w:val="16"/>
-          <w:lang w:val="en-GB"/>
-        </w:rPr>
-        <w:t>.</w:t>
+      <w:proofErr w:type="spellStart"/>
+      <w:r>
+        <w:rPr>
+          <w:sz w:val="16"/>
+          <w:szCs w:val="16"/>
+          <w:lang w:val="en-GB"/>
+        </w:rPr>
+        <w:t>Book.</w:t>
       </w:r>
       <w:r>
         <w:rPr>
@@ -1207,6 +1443,7 @@
         </w:rPr>
         <w:t>bookID</w:t>
       </w:r>
+      <w:proofErr w:type="spellEnd"/>
     </w:p>
     <w:p>
       <w:pPr>
@@ -1216,6 +1453,7 @@
           <w:lang w:val="en-GB"/>
         </w:rPr>
       </w:pPr>
+      <w:proofErr w:type="spellStart"/>
       <w:r>
         <w:rPr>
           <w:sz w:val="16"/>
@@ -1224,6 +1462,7 @@
         </w:rPr>
         <w:t>AuthorContact</w:t>
       </w:r>
+      <w:proofErr w:type="spellEnd"/>
       <w:r>
         <w:rPr>
           <w:sz w:val="16"/>
@@ -1232,16 +1471,29 @@
         </w:rPr>
         <w:t>(</w:t>
       </w:r>
-      <w:r>
-        <w:rPr>
-          <w:b/>
-          <w:bCs/>
-          <w:sz w:val="16"/>
-          <w:szCs w:val="16"/>
-          <w:lang w:val="en-GB"/>
-        </w:rPr>
-        <w:t xml:space="preserve">phoneNumber, </w:t>
-      </w:r>
+      <w:proofErr w:type="spellStart"/>
+      <w:r>
+        <w:rPr>
+          <w:b/>
+          <w:bCs/>
+          <w:sz w:val="16"/>
+          <w:szCs w:val="16"/>
+          <w:lang w:val="en-GB"/>
+        </w:rPr>
+        <w:t>phoneNumber</w:t>
+      </w:r>
+      <w:proofErr w:type="spellEnd"/>
+      <w:r>
+        <w:rPr>
+          <w:b/>
+          <w:bCs/>
+          <w:sz w:val="16"/>
+          <w:szCs w:val="16"/>
+          <w:lang w:val="en-GB"/>
+        </w:rPr>
+        <w:t xml:space="preserve">, </w:t>
+      </w:r>
+      <w:proofErr w:type="spellStart"/>
       <w:r>
         <w:rPr>
           <w:b/>
@@ -1253,6 +1505,7 @@
         </w:rPr>
         <w:t>authorID</w:t>
       </w:r>
+      <w:proofErr w:type="spellEnd"/>
       <w:r>
         <w:rPr>
           <w:sz w:val="16"/>
@@ -1269,6 +1522,7 @@
         </w:rPr>
         <w:t xml:space="preserve">, </w:t>
       </w:r>
+      <w:proofErr w:type="spellStart"/>
       <w:r>
         <w:rPr>
           <w:b/>
@@ -1279,6 +1533,7 @@
         </w:rPr>
         <w:t>phoneNumber</w:t>
       </w:r>
+      <w:proofErr w:type="spellEnd"/>
       <w:r>
         <w:rPr>
           <w:sz w:val="16"/>
@@ -1301,7 +1556,16 @@
           <w:szCs w:val="16"/>
           <w:lang w:val="en-GB"/>
         </w:rPr>
-        <w:t xml:space="preserve"> ContactInformation.</w:t>
+        <w:t xml:space="preserve"> </w:t>
+      </w:r>
+      <w:proofErr w:type="spellStart"/>
+      <w:r>
+        <w:rPr>
+          <w:sz w:val="16"/>
+          <w:szCs w:val="16"/>
+          <w:lang w:val="en-GB"/>
+        </w:rPr>
+        <w:t>ContactInformation.</w:t>
       </w:r>
       <w:r>
         <w:rPr>
@@ -1314,6 +1578,7 @@
         </w:rPr>
         <w:t>phoneNumber</w:t>
       </w:r>
+      <w:proofErr w:type="spellEnd"/>
       <w:r>
         <w:rPr>
           <w:b/>
@@ -1324,15 +1589,27 @@
         </w:rPr>
         <w:t xml:space="preserve">, </w:t>
       </w:r>
-      <w:r>
-        <w:rPr>
-          <w:b/>
-          <w:bCs/>
-          <w:sz w:val="16"/>
-          <w:szCs w:val="16"/>
-          <w:lang w:val="en-GB"/>
-        </w:rPr>
-        <w:t xml:space="preserve">authorID </w:t>
+      <w:proofErr w:type="spellStart"/>
+      <w:r>
+        <w:rPr>
+          <w:b/>
+          <w:bCs/>
+          <w:sz w:val="16"/>
+          <w:szCs w:val="16"/>
+          <w:lang w:val="en-GB"/>
+        </w:rPr>
+        <w:t>authorID</w:t>
+      </w:r>
+      <w:proofErr w:type="spellEnd"/>
+      <w:r>
+        <w:rPr>
+          <w:b/>
+          <w:bCs/>
+          <w:sz w:val="16"/>
+          <w:szCs w:val="16"/>
+          <w:lang w:val="en-GB"/>
+        </w:rPr>
+        <w:t xml:space="preserve"> </w:t>
       </w:r>
       <w:r>
         <w:rPr>
@@ -1348,7 +1625,16 @@
           <w:szCs w:val="16"/>
           <w:lang w:val="en-GB"/>
         </w:rPr>
-        <w:t xml:space="preserve"> Author.</w:t>
+        <w:t xml:space="preserve"> </w:t>
+      </w:r>
+      <w:proofErr w:type="spellStart"/>
+      <w:r>
+        <w:rPr>
+          <w:sz w:val="16"/>
+          <w:szCs w:val="16"/>
+          <w:lang w:val="en-GB"/>
+        </w:rPr>
+        <w:t>Author.</w:t>
       </w:r>
       <w:r>
         <w:rPr>
@@ -1361,6 +1647,7 @@
         </w:rPr>
         <w:t>authorID</w:t>
       </w:r>
+      <w:proofErr w:type="spellEnd"/>
     </w:p>
     <w:p>
       <w:pPr>
@@ -1993,6 +2280,7 @@
   <w:style w:type="character" w:default="1" w:styleId="DefaultParagraphFont">
     <w:name w:val="Default Paragraph Font"/>
     <w:uiPriority w:val="1"/>
+    <w:semiHidden/>
     <w:unhideWhenUsed/>
   </w:style>
   <w:style w:type="table" w:default="1" w:styleId="TableNormal">

</xml_diff>